<commit_message>
Added in some small talk about dueling Changed the artwork folder around some Added a reference for the chat gem event
</commit_message>
<xml_diff>
--- a/Guide Sections/Multiplayer/Multiplayer Duelling.docx
+++ b/Guide Sections/Multiplayer/Multiplayer Duelling.docx
@@ -2,7 +2,490 @@
 <file path=word/document.xml><?xml version="1.0" encoding="utf-8"?>
 <w:document xmlns:ve="http://schemas.openxmlformats.org/markup-compatibility/2006" xmlns:o="urn:schemas-microsoft-com:office:office" xmlns:r="http://schemas.openxmlformats.org/officeDocument/2006/relationships" xmlns:m="http://schemas.openxmlformats.org/officeDocument/2006/math" xmlns:v="urn:schemas-microsoft-com:vml" xmlns:wp="http://schemas.openxmlformats.org/drawingml/2006/wordprocessingDrawing" xmlns:w10="urn:schemas-microsoft-com:office:word" xmlns:w="http://schemas.openxmlformats.org/wordprocessingml/2006/main" xmlns:wne="http://schemas.microsoft.com/office/word/2006/wordml">
   <w:body>
-    <w:p/>
+    <w:p>
+      <w:pPr>
+        <w:spacing w:after="0" w:line="240" w:lineRule="auto"/>
+        <w:jc w:val="center"/>
+        <w:rPr>
+          <w:rFonts w:ascii="Diablo" w:hAnsi="Diablo"/>
+          <w:sz w:val="40"/>
+          <w:szCs w:val="40"/>
+        </w:rPr>
+      </w:pPr>
+      <w:r>
+        <w:rPr>
+          <w:rFonts w:ascii="Diablo" w:hAnsi="Diablo"/>
+          <w:sz w:val="40"/>
+          <w:szCs w:val="40"/>
+        </w:rPr>
+        <w:t>Multiplayer</w:t>
+      </w:r>
+    </w:p>
+    <w:p>
+      <w:pPr>
+        <w:spacing w:after="0" w:line="240" w:lineRule="auto"/>
+        <w:jc w:val="center"/>
+        <w:rPr>
+          <w:rFonts w:ascii="Diablo" w:hAnsi="Diablo"/>
+          <w:sz w:val="40"/>
+          <w:szCs w:val="40"/>
+        </w:rPr>
+      </w:pPr>
+      <w:r>
+        <w:rPr>
+          <w:rFonts w:ascii="Diablo" w:hAnsi="Diablo"/>
+          <w:sz w:val="40"/>
+          <w:szCs w:val="40"/>
+        </w:rPr>
+        <w:t>Dueling</w:t>
+      </w:r>
+    </w:p>
+    <w:p>
+      <w:pPr>
+        <w:spacing w:after="0" w:line="240" w:lineRule="auto"/>
+      </w:pPr>
+    </w:p>
+    <w:p>
+      <w:pPr>
+        <w:spacing w:after="0" w:line="240" w:lineRule="auto"/>
+      </w:pPr>
+      <w:r>
+        <w:t>Here are our Dueling Types starting from the most recent types.</w:t>
+      </w:r>
+    </w:p>
+    <w:p>
+      <w:pPr>
+        <w:spacing w:after="0" w:line="240" w:lineRule="auto"/>
+      </w:pPr>
+    </w:p>
+    <w:p>
+      <w:pPr>
+        <w:spacing w:after="0" w:line="240" w:lineRule="auto"/>
+      </w:pPr>
+      <w:r>
+        <w:t>BM Dueling ...AKA Bad Manners Dueling</w:t>
+      </w:r>
+    </w:p>
+    <w:p>
+      <w:pPr>
+        <w:spacing w:after="0" w:line="240" w:lineRule="auto"/>
+      </w:pPr>
+      <w:r>
+        <w:t>GM Dueling ...AKA Good Manners Dueling</w:t>
+      </w:r>
+    </w:p>
+    <w:p>
+      <w:pPr>
+        <w:spacing w:after="0" w:line="240" w:lineRule="auto"/>
+      </w:pPr>
+      <w:r>
+        <w:t>Class Dueling ...Dueling That Takes Place with Only That Class</w:t>
+      </w:r>
+    </w:p>
+    <w:p>
+      <w:pPr>
+        <w:spacing w:after="0" w:line="240" w:lineRule="auto"/>
+      </w:pPr>
+      <w:r>
+        <w:t>Melee Dueling ...Duels That Are Strictly Melee Only</w:t>
+      </w:r>
+    </w:p>
+    <w:p>
+      <w:pPr>
+        <w:spacing w:after="0" w:line="240" w:lineRule="auto"/>
+      </w:pPr>
+      <w:r>
+        <w:t>Caster Dueling ...Duels That Are For Casters Long Range Only</w:t>
+      </w:r>
+    </w:p>
+    <w:p>
+      <w:pPr>
+        <w:spacing w:after="0" w:line="240" w:lineRule="auto"/>
+      </w:pPr>
+      <w:r>
+        <w:t>Team Dueling ...Team Dueling With Group</w:t>
+      </w:r>
+    </w:p>
+    <w:p>
+      <w:pPr>
+        <w:spacing w:after="0" w:line="240" w:lineRule="auto"/>
+      </w:pPr>
+      <w:r>
+        <w:t>Dueling ...All Out Dueling Using the Best Gear Available</w:t>
+      </w:r>
+    </w:p>
+    <w:p>
+      <w:pPr>
+        <w:spacing w:after="0" w:line="240" w:lineRule="auto"/>
+      </w:pPr>
+      <w:r>
+        <w:t>Low Level Dueling…Dueling at a level no higher than 30</w:t>
+      </w:r>
+    </w:p>
+    <w:p>
+      <w:pPr>
+        <w:spacing w:after="0" w:line="240" w:lineRule="auto"/>
+      </w:pPr>
+      <w:r>
+        <w:t>Set Dueling ...Dueling With Only Sets Items and Gear</w:t>
+      </w:r>
+    </w:p>
+    <w:p>
+      <w:pPr>
+        <w:spacing w:after="0" w:line="240" w:lineRule="auto"/>
+      </w:pPr>
+      <w:r>
+        <w:t>Old School Dueling ...Pro Dueling That Took Place between 1.07- 1.09</w:t>
+      </w:r>
+    </w:p>
+    <w:p>
+      <w:pPr>
+        <w:spacing w:after="0" w:line="240" w:lineRule="auto"/>
+      </w:pPr>
+      <w:r>
+        <w:t>Jurassic Dueling ...Dueling That Used Gear from 1.00-1.06</w:t>
+      </w:r>
+    </w:p>
+    <w:p>
+      <w:pPr>
+        <w:spacing w:after="0" w:line="240" w:lineRule="auto"/>
+      </w:pPr>
+    </w:p>
+    <w:p>
+      <w:pPr>
+        <w:spacing w:after="0" w:line="240" w:lineRule="auto"/>
+      </w:pPr>
+      <w:r>
+        <w:t>BM Dueling</w:t>
+      </w:r>
+    </w:p>
+    <w:p>
+      <w:pPr>
+        <w:spacing w:after="0" w:line="240" w:lineRule="auto"/>
+      </w:pPr>
+      <w:r>
+        <w:t>There’s really no rules involved it’s just mainly a bunch of cheaters/hackers going for the win, your gold, town camping and nothing else.</w:t>
+      </w:r>
+    </w:p>
+    <w:p>
+      <w:pPr>
+        <w:spacing w:after="0" w:line="240" w:lineRule="auto"/>
+      </w:pPr>
+    </w:p>
+    <w:p>
+      <w:pPr>
+        <w:spacing w:after="0" w:line="240" w:lineRule="auto"/>
+      </w:pPr>
+      <w:r>
+        <w:t>GM Dueling</w:t>
+      </w:r>
+    </w:p>
+    <w:p>
+      <w:pPr>
+        <w:spacing w:after="0" w:line="240" w:lineRule="auto"/>
+      </w:pPr>
+      <w:r>
+        <w:t>These duels have a specific set of rules that you have to abide by in order to qualify. I really don't know the rules all that well so I mainly just sit in town and watch myself. If someone does ask me I let them know that I have life leach or something so they know how to counter it. So feel free to post the rules here for all to know.</w:t>
+      </w:r>
+    </w:p>
+    <w:p>
+      <w:pPr>
+        <w:spacing w:after="0" w:line="240" w:lineRule="auto"/>
+      </w:pPr>
+    </w:p>
+    <w:p>
+      <w:pPr>
+        <w:spacing w:after="0" w:line="240" w:lineRule="auto"/>
+      </w:pPr>
+      <w:r>
+        <w:t>Class Dueling</w:t>
+      </w:r>
+    </w:p>
+    <w:p>
+      <w:pPr>
+        <w:spacing w:after="0" w:line="240" w:lineRule="auto"/>
+      </w:pPr>
+      <w:r>
+        <w:t>Basically these duels only take place with that class so here is a small break down of them.</w:t>
+      </w:r>
+    </w:p>
+    <w:p>
+      <w:pPr>
+        <w:spacing w:after="0" w:line="240" w:lineRule="auto"/>
+      </w:pPr>
+      <w:r>
+        <w:t>ZvZ Amazon Vs Amazon</w:t>
+      </w:r>
+    </w:p>
+    <w:p>
+      <w:pPr>
+        <w:spacing w:after="0" w:line="240" w:lineRule="auto"/>
+      </w:pPr>
+      <w:r>
+        <w:t>SvS Sorceress Vs Sorceress</w:t>
+      </w:r>
+    </w:p>
+    <w:p>
+      <w:pPr>
+        <w:spacing w:after="0" w:line="240" w:lineRule="auto"/>
+      </w:pPr>
+      <w:r>
+        <w:t>NvN Necromancer Vs Necromancer</w:t>
+      </w:r>
+    </w:p>
+    <w:p>
+      <w:pPr>
+        <w:spacing w:after="0" w:line="240" w:lineRule="auto"/>
+      </w:pPr>
+      <w:r>
+        <w:t>PvP Paladin Vs Paladin Yeah I know most of you thought it meant Player Vs Player but not here on Diablo II</w:t>
+      </w:r>
+    </w:p>
+    <w:p>
+      <w:pPr>
+        <w:spacing w:after="0" w:line="240" w:lineRule="auto"/>
+      </w:pPr>
+      <w:r>
+        <w:t>BvB Barbarian Vs Barbarian</w:t>
+      </w:r>
+    </w:p>
+    <w:p>
+      <w:pPr>
+        <w:spacing w:after="0" w:line="240" w:lineRule="auto"/>
+      </w:pPr>
+      <w:r>
+        <w:t>DvD Druid Vs Druid Yeah it's exactly as you thought you’re throwing DvD's at each other in game... no not really.</w:t>
+      </w:r>
+    </w:p>
+    <w:p>
+      <w:pPr>
+        <w:spacing w:after="0" w:line="240" w:lineRule="auto"/>
+      </w:pPr>
+      <w:r>
+        <w:t>AvA Assassin Vs Assassin</w:t>
+      </w:r>
+    </w:p>
+    <w:p>
+      <w:pPr>
+        <w:spacing w:after="0" w:line="240" w:lineRule="auto"/>
+      </w:pPr>
+    </w:p>
+    <w:p>
+      <w:pPr>
+        <w:spacing w:after="0" w:line="240" w:lineRule="auto"/>
+      </w:pPr>
+      <w:r>
+        <w:t>Melee Dueling</w:t>
+      </w:r>
+    </w:p>
+    <w:p>
+      <w:pPr>
+        <w:spacing w:after="0" w:line="240" w:lineRule="auto"/>
+      </w:pPr>
+      <w:r>
+        <w:t>Nothing more than close quarters combat using Axes, Spear's Sword's, Shield's, etc. etc.</w:t>
+      </w:r>
+    </w:p>
+    <w:p>
+      <w:pPr>
+        <w:spacing w:after="0" w:line="240" w:lineRule="auto"/>
+      </w:pPr>
+    </w:p>
+    <w:p>
+      <w:pPr>
+        <w:spacing w:after="0" w:line="240" w:lineRule="auto"/>
+      </w:pPr>
+      <w:r>
+        <w:t>Caster Dueling</w:t>
+      </w:r>
+    </w:p>
+    <w:p>
+      <w:pPr>
+        <w:spacing w:after="0" w:line="240" w:lineRule="auto"/>
+      </w:pPr>
+      <w:r>
+        <w:t>This is dueling that uses long range and area of effect attacks such skills as Blessed Hammers, Fire Ball, Lightning, Hurricane, etc. etc.</w:t>
+      </w:r>
+    </w:p>
+    <w:p>
+      <w:pPr>
+        <w:spacing w:after="0" w:line="240" w:lineRule="auto"/>
+      </w:pPr>
+    </w:p>
+    <w:p>
+      <w:pPr>
+        <w:spacing w:after="0" w:line="240" w:lineRule="auto"/>
+      </w:pPr>
+      <w:r>
+        <w:lastRenderedPageBreak/>
+        <w:t>Team Dueling</w:t>
+      </w:r>
+    </w:p>
+    <w:p>
+      <w:pPr>
+        <w:spacing w:after="0" w:line="240" w:lineRule="auto"/>
+      </w:pPr>
+      <w:r>
+        <w:t>This is basically dueling in a small party 2v2, 3v3, and 4v4. You have a Team Captain who lets the other one know that you are ready. Strategy is involved here so best of luck.</w:t>
+      </w:r>
+    </w:p>
+    <w:p>
+      <w:pPr>
+        <w:spacing w:after="0" w:line="240" w:lineRule="auto"/>
+      </w:pPr>
+    </w:p>
+    <w:p>
+      <w:pPr>
+        <w:spacing w:after="0" w:line="240" w:lineRule="auto"/>
+      </w:pPr>
+    </w:p>
+    <w:p>
+      <w:pPr>
+        <w:spacing w:after="0" w:line="240" w:lineRule="auto"/>
+      </w:pPr>
+      <w:r>
+        <w:t>Dueling</w:t>
+      </w:r>
+    </w:p>
+    <w:p>
+      <w:pPr>
+        <w:spacing w:after="0" w:line="240" w:lineRule="auto"/>
+      </w:pPr>
+      <w:r>
+        <w:t>Basically this is dueling in the best gear you can find in the game Runewords, Uniques, Jewelers you name it. This is basically last man standing right here folks and they are fun.</w:t>
+      </w:r>
+    </w:p>
+    <w:p>
+      <w:pPr>
+        <w:spacing w:after="0" w:line="240" w:lineRule="auto"/>
+      </w:pPr>
+    </w:p>
+    <w:p>
+      <w:pPr>
+        <w:spacing w:after="0" w:line="240" w:lineRule="auto"/>
+      </w:pPr>
+      <w:r>
+        <w:t>LLD</w:t>
+      </w:r>
+    </w:p>
+    <w:p>
+      <w:pPr>
+        <w:spacing w:after="0" w:line="240" w:lineRule="auto"/>
+      </w:pPr>
+      <w:r>
+        <w:t>Low level dueling is set at two different levels the first being Level 9 the lowest level you can start dueling at, and Level 30 the other low level that grants you the Level 30 skills.</w:t>
+      </w:r>
+    </w:p>
+    <w:p>
+      <w:pPr>
+        <w:spacing w:after="0" w:line="240" w:lineRule="auto"/>
+      </w:pPr>
+    </w:p>
+    <w:p>
+      <w:pPr>
+        <w:spacing w:after="0" w:line="240" w:lineRule="auto"/>
+      </w:pPr>
+      <w:r>
+        <w:t>You’re dueling in gear that goes no higher than that level.</w:t>
+      </w:r>
+    </w:p>
+    <w:p>
+      <w:pPr>
+        <w:spacing w:after="0" w:line="240" w:lineRule="auto"/>
+      </w:pPr>
+      <w:r>
+        <w:t>This is gear that is a combination of rares, sets, uniques, jewelers, and crafted.</w:t>
+      </w:r>
+    </w:p>
+    <w:p>
+      <w:pPr>
+        <w:spacing w:after="0" w:line="240" w:lineRule="auto"/>
+      </w:pPr>
+    </w:p>
+    <w:p>
+      <w:pPr>
+        <w:spacing w:after="0" w:line="240" w:lineRule="auto"/>
+      </w:pPr>
+      <w:r>
+        <w:t>Your best bet for this is to be rushed into hell and grab all the skills quest, stats quest, and resist quest without leveling past that level.</w:t>
+      </w:r>
+    </w:p>
+    <w:p>
+      <w:pPr>
+        <w:spacing w:after="0" w:line="240" w:lineRule="auto"/>
+      </w:pPr>
+    </w:p>
+    <w:p>
+      <w:pPr>
+        <w:spacing w:after="0" w:line="240" w:lineRule="auto"/>
+      </w:pPr>
+      <w:r>
+        <w:t>Have someone who hasn’t done any of these quest help you out, and try to stay at level 1 when doing these then go and level up to that level. If you gain extra exp then just die until it’s all gone enter a new game and pick up your body there.</w:t>
+      </w:r>
+    </w:p>
+    <w:p>
+      <w:pPr>
+        <w:spacing w:after="0" w:line="240" w:lineRule="auto"/>
+      </w:pPr>
+    </w:p>
+    <w:p>
+      <w:pPr>
+        <w:spacing w:after="0" w:line="240" w:lineRule="auto"/>
+      </w:pPr>
+      <w:r>
+        <w:t>Set Dueling</w:t>
+      </w:r>
+    </w:p>
+    <w:p>
+      <w:pPr>
+        <w:spacing w:after="0" w:line="240" w:lineRule="auto"/>
+      </w:pPr>
+      <w:r>
+        <w:t>This is dueling with nothing but sets on it was around for a short while but soon faded into nothing after 1.11 came out so most won’t know about this.</w:t>
+      </w:r>
+    </w:p>
+    <w:p>
+      <w:pPr>
+        <w:spacing w:after="0" w:line="240" w:lineRule="auto"/>
+      </w:pPr>
+    </w:p>
+    <w:p>
+      <w:pPr>
+        <w:spacing w:after="0" w:line="240" w:lineRule="auto"/>
+      </w:pPr>
+      <w:r>
+        <w:t>Old School Dueling</w:t>
+      </w:r>
+    </w:p>
+    <w:p>
+      <w:pPr>
+        <w:spacing w:after="0" w:line="240" w:lineRule="auto"/>
+      </w:pPr>
+      <w:r>
+        <w:t>Awww yes and I miss it well this was dueling at its best no other dueling beats this at all. You basically used the best uniques and Runewords at the time long before Annihilus, Hellfire Torch, and Godly Runewords. So if you truly want a challenge try dueling like this.</w:t>
+      </w:r>
+    </w:p>
+    <w:p>
+      <w:pPr>
+        <w:spacing w:after="0" w:line="240" w:lineRule="auto"/>
+      </w:pPr>
+    </w:p>
+    <w:p>
+      <w:pPr>
+        <w:spacing w:after="0" w:line="240" w:lineRule="auto"/>
+      </w:pPr>
+      <w:r>
+        <w:t>Classic Dueling</w:t>
+      </w:r>
+    </w:p>
+    <w:p>
+      <w:pPr>
+        <w:spacing w:after="0" w:line="240" w:lineRule="auto"/>
+      </w:pPr>
+      <w:r>
+        <w:t>This is dueling with gear long before the expansion came so no expansion gear allowed. When dueling like this it’s all non-expansion gear so no charms no runewords no class items no elite gear. Exceptional gear well be the only gear allowed remember stay away from the class only items even if it is exceptional.</w:t>
+      </w:r>
+    </w:p>
     <w:sectPr>
       <w:pgSz w:w="12240" w:h="15840"/>
       <w:pgMar w:top="1440" w:right="1440" w:bottom="1440" w:left="1440" w:header="720" w:footer="720" w:gutter="0"/>

</xml_diff>